<commit_message>
Made a couple changes
</commit_message>
<xml_diff>
--- a/ProjectTestPlan.docx
+++ b/ProjectTestPlan.docx
@@ -254,21 +254,12 @@
           <w:szCs w:val="32"/>
         </w:rPr>
       </w:pPr>
-      <w:proofErr w:type="spellStart"/>
       <w:r>
         <w:rPr>
           <w:sz w:val="32"/>
           <w:szCs w:val="32"/>
         </w:rPr>
-        <w:t>Sagheer</w:t>
-      </w:r>
-      <w:proofErr w:type="spellEnd"/>
-      <w:r>
-        <w:rPr>
-          <w:sz w:val="32"/>
-          <w:szCs w:val="32"/>
-        </w:rPr>
-        <w:t xml:space="preserve"> Ahmad</w:t>
+        <w:t>Sagheer Ahmad</w:t>
       </w:r>
     </w:p>
     <w:p>
@@ -376,6 +367,13 @@
     </w:p>
     <w:sdt>
       <w:sdtPr>
+        <w:rPr>
+          <w:rFonts w:ascii="Times New Roman" w:eastAsia="Times New Roman" w:hAnsi="Times New Roman" w:cs="Times New Roman"/>
+          <w:color w:val="000000"/>
+          <w:sz w:val="24"/>
+          <w:szCs w:val="22"/>
+          <w:lang w:val="en-IE" w:eastAsia="en-IE"/>
+        </w:rPr>
         <w:id w:val="-1721424056"/>
         <w:docPartObj>
           <w:docPartGallery w:val="Table of Contents"/>
@@ -384,14 +382,9 @@
       </w:sdtPr>
       <w:sdtEndPr>
         <w:rPr>
-          <w:rFonts w:ascii="Times New Roman" w:eastAsia="Times New Roman" w:hAnsi="Times New Roman" w:cs="Times New Roman"/>
           <w:b/>
           <w:bCs/>
           <w:noProof/>
-          <w:color w:val="000000"/>
-          <w:sz w:val="24"/>
-          <w:szCs w:val="22"/>
-          <w:lang w:val="en-IE" w:eastAsia="en-IE"/>
         </w:rPr>
       </w:sdtEndPr>
       <w:sdtContent>
@@ -418,7 +411,13 @@
             <w:rPr>
               <w:lang w:val="en-US" w:eastAsia="en-US"/>
             </w:rPr>
-            <w:t>Introduction………………………………………………………………………….2</w:t>
+            <w:t>Introduction………………………………………………………………………….</w:t>
+          </w:r>
+          <w:r>
+            <w:rPr>
+              <w:lang w:val="en-US" w:eastAsia="en-US"/>
+            </w:rPr>
+            <w:t>3</w:t>
           </w:r>
         </w:p>
         <w:p>
@@ -488,7 +487,7 @@
                 <w:noProof/>
                 <w:webHidden/>
               </w:rPr>
-              <w:t>3</w:t>
+              <w:t>4</w:t>
             </w:r>
             <w:r>
               <w:rPr>
@@ -500,16 +499,16 @@
           </w:hyperlink>
         </w:p>
         <w:p>
+          <w:pPr>
+            <w:rPr>
+              <w:noProof/>
+            </w:rPr>
+          </w:pPr>
           <w:r>
-            <w:t>3.0 Scope………………………………………………………………………………</w:t>
-          </w:r>
-          <w:proofErr w:type="gramStart"/>
-          <w:r>
-            <w:t>…..</w:t>
-          </w:r>
-          <w:proofErr w:type="gramEnd"/>
-          <w:r>
-            <w:t>4</w:t>
+            <w:rPr>
+              <w:noProof/>
+            </w:rPr>
+            <w:t>3.0 Scope…………………………………………………………………………………..4</w:t>
           </w:r>
         </w:p>
         <w:p>
@@ -576,7 +575,7 @@
                 <w:noProof/>
                 <w:webHidden/>
               </w:rPr>
-              <w:t>4</w:t>
+              <w:t>5</w:t>
             </w:r>
             <w:r>
               <w:rPr>
@@ -652,7 +651,7 @@
                 <w:noProof/>
                 <w:webHidden/>
               </w:rPr>
-              <w:t>5</w:t>
+              <w:t>6</w:t>
             </w:r>
             <w:r>
               <w:rPr>
@@ -788,7 +787,7 @@
                 <w:noProof/>
                 <w:webHidden/>
               </w:rPr>
-              <w:t>6</w:t>
+              <w:t>7</w:t>
             </w:r>
             <w:r>
               <w:rPr>
@@ -856,7 +855,7 @@
                 <w:noProof/>
                 <w:webHidden/>
               </w:rPr>
-              <w:t>7</w:t>
+              <w:t>8</w:t>
             </w:r>
             <w:r>
               <w:rPr>
@@ -924,7 +923,7 @@
                 <w:noProof/>
                 <w:webHidden/>
               </w:rPr>
-              <w:t>8</w:t>
+              <w:t>9</w:t>
             </w:r>
             <w:r>
               <w:rPr>
@@ -992,7 +991,103 @@
                 <w:noProof/>
                 <w:webHidden/>
               </w:rPr>
-              <w:t>9</w:t>
+              <w:t>10</w:t>
+            </w:r>
+            <w:r>
+              <w:rPr>
+                <w:noProof/>
+                <w:webHidden/>
+              </w:rPr>
+              <w:fldChar w:fldCharType="end"/>
+            </w:r>
+          </w:hyperlink>
+        </w:p>
+        <w:p>
+          <w:pPr>
+            <w:pStyle w:val="TOC1"/>
+            <w:tabs>
+              <w:tab w:val="right" w:leader="dot" w:pos="8625"/>
+            </w:tabs>
+            <w:rPr>
+              <w:noProof/>
+            </w:rPr>
+          </w:pPr>
+          <w:hyperlink w:anchor="_Toc40292922" w:history="1">
+            <w:r>
+              <w:rPr>
+                <w:rStyle w:val="Hyperlink"/>
+                <w:noProof/>
+              </w:rPr>
+              <w:t>4.</w:t>
+            </w:r>
+            <w:r>
+              <w:rPr>
+                <w:rStyle w:val="Hyperlink"/>
+                <w:noProof/>
+              </w:rPr>
+              <w:t>5</w:t>
+            </w:r>
+            <w:r>
+              <w:rPr>
+                <w:rStyle w:val="Hyperlink"/>
+                <w:noProof/>
+              </w:rPr>
+              <w:t xml:space="preserve">    </w:t>
+            </w:r>
+            <w:r>
+              <w:rPr>
+                <w:rStyle w:val="Hyperlink"/>
+                <w:noProof/>
+              </w:rPr>
+              <w:t xml:space="preserve">Batch </w:t>
+            </w:r>
+            <w:r>
+              <w:rPr>
+                <w:rStyle w:val="Hyperlink"/>
+                <w:noProof/>
+              </w:rPr>
+              <w:t>Testing</w:t>
+            </w:r>
+            <w:r>
+              <w:rPr>
+                <w:noProof/>
+                <w:webHidden/>
+              </w:rPr>
+              <w:tab/>
+            </w:r>
+            <w:r>
+              <w:rPr>
+                <w:noProof/>
+                <w:webHidden/>
+              </w:rPr>
+              <w:fldChar w:fldCharType="begin"/>
+            </w:r>
+            <w:r>
+              <w:rPr>
+                <w:noProof/>
+                <w:webHidden/>
+              </w:rPr>
+              <w:instrText xml:space="preserve"> PAGEREF _Toc40292922 \h </w:instrText>
+            </w:r>
+            <w:r>
+              <w:rPr>
+                <w:noProof/>
+                <w:webHidden/>
+              </w:rPr>
+            </w:r>
+            <w:r>
+              <w:rPr>
+                <w:noProof/>
+                <w:webHidden/>
+              </w:rPr>
+              <w:fldChar w:fldCharType="separate"/>
+            </w:r>
+            <w:r>
+              <w:rPr>
+                <w:noProof/>
+                <w:webHidden/>
+              </w:rPr>
+              <w:t>10</w:t>
             </w:r>
             <w:r>
               <w:rPr>
@@ -1060,7 +1155,7 @@
                 <w:noProof/>
                 <w:webHidden/>
               </w:rPr>
-              <w:t>10</w:t>
+              <w:t>12</w:t>
             </w:r>
             <w:r>
               <w:rPr>
@@ -1081,6 +1176,74 @@
               <w:noProof/>
             </w:rPr>
           </w:pPr>
+          <w:hyperlink w:anchor="_Toc40292922" w:history="1">
+            <w:r>
+              <w:rPr>
+                <w:rStyle w:val="Hyperlink"/>
+                <w:noProof/>
+              </w:rPr>
+              <w:t>4.</w:t>
+            </w:r>
+            <w:r>
+              <w:rPr>
+                <w:rStyle w:val="Hyperlink"/>
+                <w:noProof/>
+              </w:rPr>
+              <w:t>7</w:t>
+            </w:r>
+            <w:r>
+              <w:rPr>
+                <w:rStyle w:val="Hyperlink"/>
+                <w:noProof/>
+              </w:rPr>
+              <w:t xml:space="preserve">    </w:t>
+            </w:r>
+            <w:r>
+              <w:rPr>
+                <w:rStyle w:val="Hyperlink"/>
+                <w:noProof/>
+              </w:rPr>
+              <w:t xml:space="preserve">Beta </w:t>
+            </w:r>
+            <w:r>
+              <w:rPr>
+                <w:rStyle w:val="Hyperlink"/>
+                <w:noProof/>
+              </w:rPr>
+              <w:t>Testing</w:t>
+            </w:r>
+            <w:r>
+              <w:rPr>
+                <w:noProof/>
+                <w:webHidden/>
+              </w:rPr>
+              <w:tab/>
+            </w:r>
+            <w:r>
+              <w:rPr>
+                <w:noProof/>
+                <w:webHidden/>
+              </w:rPr>
+              <w:t>1</w:t>
+            </w:r>
+          </w:hyperlink>
+          <w:r>
+            <w:rPr>
+              <w:noProof/>
+            </w:rPr>
+            <w:t>3</w:t>
+          </w:r>
+        </w:p>
+        <w:p>
+          <w:pPr>
+            <w:pStyle w:val="TOC1"/>
+            <w:tabs>
+              <w:tab w:val="right" w:leader="dot" w:pos="8625"/>
+            </w:tabs>
+            <w:rPr>
+              <w:noProof/>
+            </w:rPr>
+          </w:pPr>
           <w:hyperlink w:anchor="_Toc40292924" w:history="1">
             <w:r>
               <w:rPr>
@@ -1128,7 +1291,7 @@
                 <w:noProof/>
                 <w:webHidden/>
               </w:rPr>
-              <w:t>11</w:t>
+              <w:t>14</w:t>
             </w:r>
             <w:r>
               <w:rPr>
@@ -1197,7 +1360,7 @@
                 <w:noProof/>
                 <w:webHidden/>
               </w:rPr>
-              <w:t>11</w:t>
+              <w:t>14</w:t>
             </w:r>
             <w:r>
               <w:rPr>
@@ -1214,37 +1377,50 @@
             <w:ind w:left="-5"/>
             <w:rPr>
               <w:bCs/>
+              <w:noProof/>
             </w:rPr>
           </w:pPr>
           <w:r>
             <w:rPr>
               <w:bCs/>
+              <w:noProof/>
             </w:rPr>
             <w:t xml:space="preserve">7.0 CONTROL PROCEDURES </w:t>
           </w:r>
           <w:r>
             <w:rPr>
               <w:bCs/>
+              <w:noProof/>
             </w:rPr>
             <w:t>………………………………………………………</w:t>
           </w:r>
           <w:r>
             <w:rPr>
               <w:bCs/>
+              <w:noProof/>
             </w:rPr>
             <w:t>..</w:t>
           </w:r>
           <w:r>
             <w:rPr>
               <w:bCs/>
+              <w:noProof/>
             </w:rPr>
             <w:t>.</w:t>
           </w:r>
           <w:r>
             <w:rPr>
               <w:bCs/>
+              <w:noProof/>
             </w:rPr>
-            <w:t>12</w:t>
+            <w:t>1</w:t>
+          </w:r>
+          <w:r>
+            <w:rPr>
+              <w:bCs/>
+              <w:noProof/>
+            </w:rPr>
+            <w:t>5</w:t>
           </w:r>
         </w:p>
         <w:p>
@@ -1311,7 +1487,7 @@
                 <w:noProof/>
                 <w:webHidden/>
               </w:rPr>
-              <w:t>12</w:t>
+              <w:t>15</w:t>
             </w:r>
             <w:r>
               <w:rPr>
@@ -1387,7 +1563,7 @@
                 <w:noProof/>
                 <w:webHidden/>
               </w:rPr>
-              <w:t>13</w:t>
+              <w:t>16</w:t>
             </w:r>
             <w:r>
               <w:rPr>
@@ -1474,10 +1650,9 @@
           </w:hyperlink>
           <w:r>
             <w:rPr>
-              <w:rStyle w:val="Hyperlink"/>
               <w:noProof/>
             </w:rPr>
-            <w:t>3</w:t>
+            <w:t>6</w:t>
           </w:r>
         </w:p>
         <w:p>
@@ -1537,7 +1712,7 @@
                 <w:noProof/>
                 <w:webHidden/>
               </w:rPr>
-              <w:t>14</w:t>
+              <w:t>17</w:t>
             </w:r>
             <w:r>
               <w:rPr>
@@ -1606,7 +1781,7 @@
                 <w:noProof/>
                 <w:webHidden/>
               </w:rPr>
-              <w:t>14</w:t>
+              <w:t>17</w:t>
             </w:r>
             <w:r>
               <w:rPr>
@@ -1618,8 +1793,22 @@
           </w:hyperlink>
         </w:p>
         <w:p>
+          <w:pPr>
+            <w:rPr>
+              <w:noProof/>
+            </w:rPr>
+          </w:pPr>
           <w:r>
-            <w:t>11.0 Schedules…………………………………………………………………………...15</w:t>
+            <w:rPr>
+              <w:noProof/>
+            </w:rPr>
+            <w:t>11.0 Schedules…………………………………………………………………………...1</w:t>
+          </w:r>
+          <w:r>
+            <w:rPr>
+              <w:noProof/>
+            </w:rPr>
+            <w:t>8</w:t>
           </w:r>
         </w:p>
         <w:p>
@@ -1686,7 +1875,7 @@
                 <w:noProof/>
                 <w:webHidden/>
               </w:rPr>
-              <w:t>15</w:t>
+              <w:t>18</w:t>
             </w:r>
             <w:r>
               <w:rPr>
@@ -1755,7 +1944,7 @@
                 <w:noProof/>
                 <w:webHidden/>
               </w:rPr>
-              <w:t>16</w:t>
+              <w:t>18</w:t>
             </w:r>
             <w:r>
               <w:rPr>
@@ -1773,8 +1962,6 @@
               <w:tab w:val="right" w:leader="dot" w:pos="8625"/>
             </w:tabs>
             <w:rPr>
-              <w:b/>
-              <w:bCs/>
               <w:noProof/>
             </w:rPr>
           </w:pPr>
@@ -1826,13 +2013,6 @@
                 <w:webHidden/>
               </w:rPr>
               <w:fldChar w:fldCharType="separate"/>
-            </w:r>
-            <w:r>
-              <w:rPr>
-                <w:noProof/>
-                <w:webHidden/>
-              </w:rPr>
-              <w:t>1</w:t>
             </w:r>
             <w:r>
               <w:rPr>
@@ -1852,11 +2032,9 @@
           </w:r>
           <w:r>
             <w:rPr>
-              <w:b/>
-              <w:bCs/>
               <w:noProof/>
             </w:rPr>
-            <w:t>7</w:t>
+            <w:t>19</w:t>
           </w:r>
         </w:p>
         <w:p/>
@@ -1906,18 +2084,6 @@
       <w:r>
         <w:t xml:space="preserve">         </w:t>
       </w:r>
-    </w:p>
-    <w:p>
-      <w:pPr>
-        <w:spacing w:after="0" w:line="259" w:lineRule="auto"/>
-        <w:ind w:left="0" w:firstLine="0"/>
-      </w:pPr>
-    </w:p>
-    <w:p>
-      <w:pPr>
-        <w:spacing w:after="0" w:line="259" w:lineRule="auto"/>
-        <w:ind w:left="0" w:firstLine="0"/>
-      </w:pPr>
     </w:p>
     <w:p>
       <w:pPr>
@@ -3432,15 +3598,7 @@
     <w:p/>
     <w:p>
       <w:r>
-        <w:t xml:space="preserve">Team 1: A team of testers who also have </w:t>
-      </w:r>
-      <w:proofErr w:type="gramStart"/>
-      <w:r>
-        <w:t>a</w:t>
-      </w:r>
-      <w:proofErr w:type="gramEnd"/>
-      <w:r>
-        <w:t xml:space="preserve"> knowledge in developing and programming.</w:t>
+        <w:t>Team 1: A team of testers who also have a knowledge in developing and programming.</w:t>
       </w:r>
     </w:p>
     <w:p>
@@ -3730,15 +3888,7 @@
         </w:numPr>
       </w:pPr>
       <w:r>
-        <w:t xml:space="preserve">Technical Design document is finished, </w:t>
-      </w:r>
-      <w:proofErr w:type="gramStart"/>
-      <w:r>
-        <w:t>approved</w:t>
-      </w:r>
-      <w:proofErr w:type="gramEnd"/>
-      <w:r>
-        <w:t xml:space="preserve"> and released</w:t>
+        <w:t>Technical Design document is finished, approved and released</w:t>
       </w:r>
     </w:p>
     <w:p>
@@ -4115,6 +4265,130 @@
     </w:p>
     <w:p>
       <w:pPr>
+        <w:shd w:val="clear" w:color="auto" w:fill="FFFFFF"/>
+        <w:spacing w:after="60"/>
+        <w:ind w:left="0" w:firstLine="0"/>
+      </w:pPr>
+    </w:p>
+    <w:p>
+      <w:r>
+        <w:t xml:space="preserve">Entry Criteria for </w:t>
+      </w:r>
+      <w:r>
+        <w:t>Integration</w:t>
+      </w:r>
+      <w:r>
+        <w:t xml:space="preserve"> Testing:</w:t>
+      </w:r>
+    </w:p>
+    <w:p>
+      <w:pPr>
+        <w:pStyle w:val="ListParagraph"/>
+        <w:numPr>
+          <w:ilvl w:val="0"/>
+          <w:numId w:val="37"/>
+        </w:numPr>
+      </w:pPr>
+      <w:r>
+        <w:t>Unit Testing must be completed</w:t>
+      </w:r>
+    </w:p>
+    <w:p>
+      <w:pPr>
+        <w:pStyle w:val="ListParagraph"/>
+        <w:numPr>
+          <w:ilvl w:val="0"/>
+          <w:numId w:val="37"/>
+        </w:numPr>
+      </w:pPr>
+      <w:r>
+        <w:t>Test plan document must be ready and signed off</w:t>
+      </w:r>
+    </w:p>
+    <w:p>
+      <w:pPr>
+        <w:pStyle w:val="ListParagraph"/>
+        <w:numPr>
+          <w:ilvl w:val="0"/>
+          <w:numId w:val="37"/>
+        </w:numPr>
+      </w:pPr>
+      <w:r>
+        <w:t>Test cases are prepared</w:t>
+      </w:r>
+    </w:p>
+    <w:p>
+      <w:pPr>
+        <w:pStyle w:val="ListParagraph"/>
+        <w:numPr>
+          <w:ilvl w:val="0"/>
+          <w:numId w:val="37"/>
+        </w:numPr>
+      </w:pPr>
+      <w:r>
+        <w:t>Test environment is set up</w:t>
+      </w:r>
+    </w:p>
+    <w:p/>
+    <w:p>
+      <w:r>
+        <w:t xml:space="preserve">Exit Criteria for </w:t>
+      </w:r>
+      <w:r>
+        <w:t>Integration</w:t>
+      </w:r>
+      <w:r>
+        <w:t xml:space="preserve"> Testing:</w:t>
+      </w:r>
+    </w:p>
+    <w:p>
+      <w:pPr>
+        <w:pStyle w:val="ListParagraph"/>
+        <w:numPr>
+          <w:ilvl w:val="0"/>
+          <w:numId w:val="39"/>
+        </w:numPr>
+      </w:pPr>
+      <w:r>
+        <w:t>Integration</w:t>
+      </w:r>
+      <w:r>
+        <w:t xml:space="preserve"> tests pass</w:t>
+      </w:r>
+    </w:p>
+    <w:p>
+      <w:pPr>
+        <w:pStyle w:val="ListParagraph"/>
+        <w:numPr>
+          <w:ilvl w:val="0"/>
+          <w:numId w:val="39"/>
+        </w:numPr>
+      </w:pPr>
+      <w:r>
+        <w:t>The tests have been documented</w:t>
+      </w:r>
+    </w:p>
+    <w:p>
+      <w:pPr>
+        <w:pStyle w:val="ListParagraph"/>
+        <w:numPr>
+          <w:ilvl w:val="0"/>
+          <w:numId w:val="39"/>
+        </w:numPr>
+      </w:pPr>
+      <w:r>
+        <w:t>Report is prepared</w:t>
+      </w:r>
+    </w:p>
+    <w:p>
+      <w:pPr>
+        <w:shd w:val="clear" w:color="auto" w:fill="FFFFFF"/>
+        <w:spacing w:after="60"/>
+        <w:ind w:left="0" w:firstLine="0"/>
+      </w:pPr>
+    </w:p>
+    <w:p>
+      <w:pPr>
         <w:pStyle w:val="Heading1"/>
         <w:ind w:left="-5"/>
       </w:pPr>
@@ -4181,291 +4455,6 @@
       </w:r>
       <w:r>
         <w:t xml:space="preserve"> Stress testing will push The Pixel Wizard beyond its limits.</w:t>
-      </w:r>
-    </w:p>
-    <w:p>
-      <w:pPr>
-        <w:spacing w:after="0" w:line="259" w:lineRule="auto"/>
-        <w:ind w:left="0" w:firstLine="0"/>
-      </w:pPr>
-      <w:r>
-        <w:t xml:space="preserve"> </w:t>
-      </w:r>
-    </w:p>
-    <w:p>
-      <w:pPr>
-        <w:spacing w:after="12"/>
-        <w:ind w:left="-5"/>
-      </w:pPr>
-      <w:r>
-        <w:rPr>
-          <w:b/>
-        </w:rPr>
-        <w:t xml:space="preserve">Participants: </w:t>
-      </w:r>
-      <w:r>
-        <w:t xml:space="preserve"> </w:t>
-      </w:r>
-    </w:p>
-    <w:p>
-      <w:pPr>
-        <w:spacing w:after="12"/>
-        <w:ind w:left="-5"/>
-      </w:pPr>
-    </w:p>
-    <w:p>
-      <w:pPr>
-        <w:spacing w:after="12"/>
-        <w:ind w:left="-5"/>
-      </w:pPr>
-      <w:r>
-        <w:t xml:space="preserve">Since the </w:t>
-      </w:r>
-      <w:r>
-        <w:t>speed and reliability of the game is being tested, Team 2 will be responsible for performance testing. They will be doing this independent to the developers.</w:t>
-      </w:r>
-    </w:p>
-    <w:p>
-      <w:pPr>
-        <w:spacing w:after="12"/>
-        <w:ind w:left="-5"/>
-      </w:pPr>
-    </w:p>
-    <w:p>
-      <w:pPr>
-        <w:spacing w:after="12"/>
-        <w:ind w:left="-5"/>
-      </w:pPr>
-      <w:r>
-        <w:rPr>
-          <w:b/>
-        </w:rPr>
-        <w:t>Methodology:</w:t>
-      </w:r>
-      <w:r>
-        <w:t xml:space="preserve"> </w:t>
-      </w:r>
-    </w:p>
-    <w:p>
-      <w:pPr>
-        <w:spacing w:after="0" w:line="259" w:lineRule="auto"/>
-        <w:ind w:left="0" w:firstLine="0"/>
-      </w:pPr>
-    </w:p>
-    <w:p>
-      <w:pPr>
-        <w:spacing w:after="0" w:line="259" w:lineRule="auto"/>
-        <w:ind w:left="0" w:firstLine="0"/>
-      </w:pPr>
-      <w:r>
-        <w:t>Performance and Stress testing will be carried out by:</w:t>
-      </w:r>
-    </w:p>
-    <w:p>
-      <w:pPr>
-        <w:pStyle w:val="ListParagraph"/>
-        <w:numPr>
-          <w:ilvl w:val="0"/>
-          <w:numId w:val="23"/>
-        </w:numPr>
-        <w:spacing w:after="0" w:line="259" w:lineRule="auto"/>
-      </w:pPr>
-      <w:r>
-        <w:t>Identify the testing environment</w:t>
-      </w:r>
-    </w:p>
-    <w:p>
-      <w:pPr>
-        <w:pStyle w:val="ListParagraph"/>
-        <w:numPr>
-          <w:ilvl w:val="0"/>
-          <w:numId w:val="23"/>
-        </w:numPr>
-        <w:spacing w:after="0" w:line="259" w:lineRule="auto"/>
-      </w:pPr>
-      <w:r>
-        <w:t>Design performance tests/scenarios</w:t>
-      </w:r>
-    </w:p>
-    <w:p>
-      <w:pPr>
-        <w:pStyle w:val="ListParagraph"/>
-        <w:numPr>
-          <w:ilvl w:val="0"/>
-          <w:numId w:val="23"/>
-        </w:numPr>
-        <w:spacing w:after="0" w:line="259" w:lineRule="auto"/>
-      </w:pPr>
-      <w:r>
-        <w:t>Identify the target metrics</w:t>
-      </w:r>
-    </w:p>
-    <w:p>
-      <w:pPr>
-        <w:pStyle w:val="ListParagraph"/>
-        <w:numPr>
-          <w:ilvl w:val="0"/>
-          <w:numId w:val="23"/>
-        </w:numPr>
-        <w:spacing w:after="0" w:line="259" w:lineRule="auto"/>
-      </w:pPr>
-      <w:r>
-        <w:t xml:space="preserve">Prepare the environment </w:t>
-      </w:r>
-    </w:p>
-    <w:p>
-      <w:pPr>
-        <w:pStyle w:val="ListParagraph"/>
-        <w:numPr>
-          <w:ilvl w:val="0"/>
-          <w:numId w:val="23"/>
-        </w:numPr>
-        <w:spacing w:after="0" w:line="259" w:lineRule="auto"/>
-      </w:pPr>
-      <w:r>
-        <w:t xml:space="preserve">Develop the tests </w:t>
-      </w:r>
-    </w:p>
-    <w:p>
-      <w:pPr>
-        <w:pStyle w:val="ListParagraph"/>
-        <w:numPr>
-          <w:ilvl w:val="0"/>
-          <w:numId w:val="23"/>
-        </w:numPr>
-        <w:spacing w:after="0" w:line="259" w:lineRule="auto"/>
-      </w:pPr>
-      <w:r>
-        <w:t>Execute the tests</w:t>
-      </w:r>
-    </w:p>
-    <w:p>
-      <w:pPr>
-        <w:pStyle w:val="ListParagraph"/>
-        <w:numPr>
-          <w:ilvl w:val="0"/>
-          <w:numId w:val="23"/>
-        </w:numPr>
-        <w:spacing w:after="0" w:line="259" w:lineRule="auto"/>
-      </w:pPr>
-      <w:r>
-        <w:lastRenderedPageBreak/>
-        <w:t xml:space="preserve">Analyse the test </w:t>
-      </w:r>
-    </w:p>
-    <w:p>
-      <w:pPr>
-        <w:pStyle w:val="ListParagraph"/>
-        <w:numPr>
-          <w:ilvl w:val="0"/>
-          <w:numId w:val="23"/>
-        </w:numPr>
-        <w:spacing w:after="0" w:line="259" w:lineRule="auto"/>
-      </w:pPr>
-      <w:r>
-        <w:t>Report and document the problems</w:t>
-      </w:r>
-    </w:p>
-    <w:p>
-      <w:pPr>
-        <w:pStyle w:val="ListParagraph"/>
-        <w:numPr>
-          <w:ilvl w:val="0"/>
-          <w:numId w:val="23"/>
-        </w:numPr>
-        <w:spacing w:after="0" w:line="259" w:lineRule="auto"/>
-      </w:pPr>
-      <w:r>
-        <w:t>Retest</w:t>
-      </w:r>
-    </w:p>
-    <w:p>
-      <w:pPr>
-        <w:spacing w:after="0" w:line="259" w:lineRule="auto"/>
-        <w:ind w:left="0" w:firstLine="0"/>
-      </w:pPr>
-      <w:r>
-        <w:tab/>
-      </w:r>
-    </w:p>
-    <w:p>
-      <w:pPr>
-        <w:pStyle w:val="Heading1"/>
-        <w:ind w:left="-5"/>
-      </w:pPr>
-      <w:bookmarkStart w:id="7" w:name="_Toc40292922"/>
-      <w:r>
-        <w:t>4.4    User Acceptance Testing</w:t>
-      </w:r>
-      <w:bookmarkEnd w:id="7"/>
-      <w:r>
-        <w:rPr>
-          <w:b w:val="0"/>
-        </w:rPr>
-        <w:t xml:space="preserve"> </w:t>
-      </w:r>
-    </w:p>
-    <w:p>
-      <w:pPr>
-        <w:spacing w:after="0" w:line="259" w:lineRule="auto"/>
-        <w:ind w:left="0" w:firstLine="0"/>
-      </w:pPr>
-      <w:r>
-        <w:t xml:space="preserve"> </w:t>
-      </w:r>
-    </w:p>
-    <w:p>
-      <w:pPr>
-        <w:spacing w:after="12"/>
-        <w:ind w:left="-5"/>
-      </w:pPr>
-      <w:r>
-        <w:rPr>
-          <w:b/>
-        </w:rPr>
-        <w:t>Definition:</w:t>
-      </w:r>
-      <w:r>
-        <w:t xml:space="preserve"> </w:t>
-      </w:r>
-    </w:p>
-    <w:p>
-      <w:pPr>
-        <w:spacing w:after="0" w:line="259" w:lineRule="auto"/>
-        <w:ind w:left="0" w:firstLine="0"/>
-      </w:pPr>
-    </w:p>
-    <w:p>
-      <w:pPr>
-        <w:spacing w:after="0" w:line="259" w:lineRule="auto"/>
-        <w:ind w:left="0" w:firstLine="0"/>
-      </w:pPr>
-      <w:r>
-        <w:t>User Acceptance testing is the last phase of software testing. During this testing</w:t>
-      </w:r>
-      <w:r>
-        <w:t xml:space="preserve"> </w:t>
-      </w:r>
-      <w:r>
-        <w:t xml:space="preserve">actual software </w:t>
-      </w:r>
-      <w:r>
-        <w:t>users test the application to make sure it can</w:t>
-      </w:r>
-      <w:r>
-        <w:t xml:space="preserve"> handle</w:t>
-      </w:r>
-      <w:r>
-        <w:t xml:space="preserve"> the required tasks and the </w:t>
-      </w:r>
-      <w:r>
-        <w:t>in-world</w:t>
-      </w:r>
-      <w:r>
-        <w:t xml:space="preserve"> scenarios which are specified. The user can either be a consumer or the client themselves.</w:t>
-      </w:r>
-      <w:r>
-        <w:t xml:space="preserve"> It is normally performed just before a product is released.</w:t>
       </w:r>
     </w:p>
     <w:p>
@@ -4504,7 +4493,8 @@
         <w:rPr>
           <w:b/>
         </w:rPr>
-        <w:t>Participants:</w:t>
+        <w:lastRenderedPageBreak/>
+        <w:t xml:space="preserve">Participants: </w:t>
       </w:r>
       <w:r>
         <w:t xml:space="preserve"> </w:t>
@@ -4522,20 +4512,17 @@
         <w:ind w:left="-5"/>
       </w:pPr>
       <w:r>
-        <w:t>The participants involved in this testing will be the client who asked for the testing.</w:t>
-      </w:r>
-      <w:r>
-        <w:t xml:space="preserve"> </w:t>
-      </w:r>
-    </w:p>
-    <w:p>
-      <w:pPr>
-        <w:spacing w:after="0" w:line="259" w:lineRule="auto"/>
-        <w:ind w:left="0" w:firstLine="0"/>
-      </w:pPr>
-      <w:r>
-        <w:t xml:space="preserve"> </w:t>
-      </w:r>
+        <w:t xml:space="preserve">Since the </w:t>
+      </w:r>
+      <w:r>
+        <w:t>speed and reliability of the game is being tested, Team 2 will be responsible for performance testing. They will be doing this independent to the developers.</w:t>
+      </w:r>
+    </w:p>
+    <w:p>
+      <w:pPr>
+        <w:spacing w:after="12"/>
+        <w:ind w:left="-5"/>
+      </w:pPr>
     </w:p>
     <w:p>
       <w:pPr>
@@ -4554,123 +4541,673 @@
     </w:p>
     <w:p>
       <w:pPr>
-        <w:ind w:left="-5"/>
-      </w:pPr>
-    </w:p>
-    <w:p>
-      <w:pPr>
-        <w:ind w:left="-5"/>
-      </w:pPr>
-      <w:r>
-        <w:t xml:space="preserve">User Acceptance Testing will be conducted by: </w:t>
-      </w:r>
-    </w:p>
-    <w:p>
-      <w:pPr>
-        <w:pStyle w:val="ListParagraph"/>
-        <w:numPr>
-          <w:ilvl w:val="0"/>
-          <w:numId w:val="25"/>
-        </w:numPr>
-      </w:pPr>
-      <w:r>
-        <w:t>Analysing the business requirements</w:t>
-      </w:r>
-    </w:p>
-    <w:p>
-      <w:pPr>
-        <w:pStyle w:val="ListParagraph"/>
-        <w:numPr>
-          <w:ilvl w:val="0"/>
-          <w:numId w:val="25"/>
-        </w:numPr>
-      </w:pPr>
-      <w:r>
-        <w:t>Create a test plan</w:t>
-      </w:r>
-    </w:p>
-    <w:p>
-      <w:pPr>
-        <w:pStyle w:val="ListParagraph"/>
-        <w:numPr>
-          <w:ilvl w:val="0"/>
-          <w:numId w:val="25"/>
-        </w:numPr>
-      </w:pPr>
-      <w:r>
-        <w:t>Identify the test scenarios and the test cases</w:t>
-      </w:r>
-    </w:p>
-    <w:p>
-      <w:pPr>
-        <w:pStyle w:val="ListParagraph"/>
-        <w:numPr>
-          <w:ilvl w:val="0"/>
-          <w:numId w:val="25"/>
-        </w:numPr>
-      </w:pPr>
-      <w:r>
-        <w:t>Prepare the tests</w:t>
-      </w:r>
-    </w:p>
-    <w:p>
-      <w:pPr>
-        <w:pStyle w:val="ListParagraph"/>
-        <w:numPr>
-          <w:ilvl w:val="0"/>
-          <w:numId w:val="25"/>
-        </w:numPr>
-      </w:pPr>
-      <w:r>
-        <w:t>Execute the tests</w:t>
-      </w:r>
-    </w:p>
-    <w:p>
-      <w:pPr>
-        <w:pStyle w:val="ListParagraph"/>
-        <w:numPr>
-          <w:ilvl w:val="0"/>
-          <w:numId w:val="25"/>
-        </w:numPr>
-      </w:pPr>
-      <w:r>
-        <w:t xml:space="preserve">Record the results in a document </w:t>
-      </w:r>
-    </w:p>
-    <w:p>
-      <w:pPr>
-        <w:pStyle w:val="ListParagraph"/>
-        <w:numPr>
-          <w:ilvl w:val="0"/>
-          <w:numId w:val="25"/>
-        </w:numPr>
-      </w:pPr>
-      <w:r>
-        <w:t xml:space="preserve">Compare the results to the business requirements </w:t>
-      </w:r>
-    </w:p>
-    <w:p>
-      <w:pPr>
-        <w:ind w:left="-5"/>
-      </w:pPr>
-      <w:r>
-        <w:tab/>
-      </w:r>
-      <w:r>
-        <w:tab/>
-      </w:r>
-      <w:r>
-        <w:tab/>
-      </w:r>
-    </w:p>
-    <w:p>
-      <w:pPr>
         <w:spacing w:after="0" w:line="259" w:lineRule="auto"/>
         <w:ind w:left="0" w:firstLine="0"/>
       </w:pPr>
-      <w:r>
+    </w:p>
+    <w:p>
+      <w:pPr>
+        <w:spacing w:after="0" w:line="259" w:lineRule="auto"/>
+        <w:ind w:left="0" w:firstLine="0"/>
+      </w:pPr>
+      <w:r>
+        <w:t>Performance and Stress testing will be carried out by:</w:t>
+      </w:r>
+    </w:p>
+    <w:p>
+      <w:pPr>
+        <w:pStyle w:val="ListParagraph"/>
+        <w:numPr>
+          <w:ilvl w:val="0"/>
+          <w:numId w:val="23"/>
+        </w:numPr>
+        <w:spacing w:after="0" w:line="259" w:lineRule="auto"/>
+      </w:pPr>
+      <w:r>
+        <w:t>Identify the testing environment</w:t>
+      </w:r>
+    </w:p>
+    <w:p>
+      <w:pPr>
+        <w:pStyle w:val="ListParagraph"/>
+        <w:numPr>
+          <w:ilvl w:val="0"/>
+          <w:numId w:val="23"/>
+        </w:numPr>
+        <w:spacing w:after="0" w:line="259" w:lineRule="auto"/>
+      </w:pPr>
+      <w:r>
+        <w:t>Design performance tests/scenarios</w:t>
+      </w:r>
+    </w:p>
+    <w:p>
+      <w:pPr>
+        <w:pStyle w:val="ListParagraph"/>
+        <w:numPr>
+          <w:ilvl w:val="0"/>
+          <w:numId w:val="23"/>
+        </w:numPr>
+        <w:spacing w:after="0" w:line="259" w:lineRule="auto"/>
+      </w:pPr>
+      <w:r>
+        <w:t>Identify the target metrics</w:t>
+      </w:r>
+    </w:p>
+    <w:p>
+      <w:pPr>
+        <w:pStyle w:val="ListParagraph"/>
+        <w:numPr>
+          <w:ilvl w:val="0"/>
+          <w:numId w:val="23"/>
+        </w:numPr>
+        <w:spacing w:after="0" w:line="259" w:lineRule="auto"/>
+      </w:pPr>
+      <w:r>
+        <w:t xml:space="preserve">Prepare the environment </w:t>
+      </w:r>
+    </w:p>
+    <w:p>
+      <w:pPr>
+        <w:pStyle w:val="ListParagraph"/>
+        <w:numPr>
+          <w:ilvl w:val="0"/>
+          <w:numId w:val="23"/>
+        </w:numPr>
+        <w:spacing w:after="0" w:line="259" w:lineRule="auto"/>
+      </w:pPr>
+      <w:r>
+        <w:t xml:space="preserve">Develop the tests </w:t>
+      </w:r>
+    </w:p>
+    <w:p>
+      <w:pPr>
+        <w:pStyle w:val="ListParagraph"/>
+        <w:numPr>
+          <w:ilvl w:val="0"/>
+          <w:numId w:val="23"/>
+        </w:numPr>
+        <w:spacing w:after="0" w:line="259" w:lineRule="auto"/>
+      </w:pPr>
+      <w:r>
+        <w:t>Execute the tests</w:t>
+      </w:r>
+    </w:p>
+    <w:p>
+      <w:pPr>
+        <w:pStyle w:val="ListParagraph"/>
+        <w:numPr>
+          <w:ilvl w:val="0"/>
+          <w:numId w:val="23"/>
+        </w:numPr>
+        <w:spacing w:after="0" w:line="259" w:lineRule="auto"/>
+      </w:pPr>
+      <w:r>
+        <w:t xml:space="preserve">Analyse the test </w:t>
+      </w:r>
+    </w:p>
+    <w:p>
+      <w:pPr>
+        <w:pStyle w:val="ListParagraph"/>
+        <w:numPr>
+          <w:ilvl w:val="0"/>
+          <w:numId w:val="23"/>
+        </w:numPr>
+        <w:spacing w:after="0" w:line="259" w:lineRule="auto"/>
+      </w:pPr>
+      <w:r>
+        <w:t>Report and document the problems</w:t>
+      </w:r>
+    </w:p>
+    <w:p>
+      <w:pPr>
+        <w:pStyle w:val="ListParagraph"/>
+        <w:numPr>
+          <w:ilvl w:val="0"/>
+          <w:numId w:val="23"/>
+        </w:numPr>
+        <w:spacing w:after="0" w:line="259" w:lineRule="auto"/>
+      </w:pPr>
+      <w:r>
+        <w:t>Retest</w:t>
+      </w:r>
+    </w:p>
+    <w:p>
+      <w:pPr>
+        <w:spacing w:after="0" w:line="259" w:lineRule="auto"/>
+        <w:ind w:left="0" w:firstLine="0"/>
+      </w:pPr>
+      <w:r>
+        <w:tab/>
+      </w:r>
+    </w:p>
+    <w:p>
+      <w:r>
+        <w:t>Entry Criteria for Stress Testing:</w:t>
+      </w:r>
+    </w:p>
+    <w:p>
+      <w:pPr>
+        <w:pStyle w:val="ListParagraph"/>
+        <w:numPr>
+          <w:ilvl w:val="0"/>
+          <w:numId w:val="37"/>
+        </w:numPr>
+      </w:pPr>
+      <w:r>
+        <w:t>Integration</w:t>
+      </w:r>
+      <w:r>
+        <w:t xml:space="preserve"> Testing must be completed</w:t>
+      </w:r>
+    </w:p>
+    <w:p>
+      <w:pPr>
+        <w:pStyle w:val="ListParagraph"/>
+        <w:numPr>
+          <w:ilvl w:val="0"/>
+          <w:numId w:val="37"/>
+        </w:numPr>
+      </w:pPr>
+      <w:r>
+        <w:t>Test plan document must be ready and signed off</w:t>
+      </w:r>
+    </w:p>
+    <w:p>
+      <w:pPr>
+        <w:pStyle w:val="ListParagraph"/>
+        <w:numPr>
+          <w:ilvl w:val="0"/>
+          <w:numId w:val="37"/>
+        </w:numPr>
+      </w:pPr>
+      <w:r>
+        <w:t>Test cases are prepared</w:t>
+      </w:r>
+    </w:p>
+    <w:p>
+      <w:pPr>
+        <w:pStyle w:val="ListParagraph"/>
+        <w:numPr>
+          <w:ilvl w:val="0"/>
+          <w:numId w:val="37"/>
+        </w:numPr>
+      </w:pPr>
+      <w:r>
+        <w:t>Test environment is set up</w:t>
+      </w:r>
+    </w:p>
+    <w:p>
+      <w:pPr>
+        <w:pStyle w:val="ListParagraph"/>
+        <w:numPr>
+          <w:ilvl w:val="0"/>
+          <w:numId w:val="37"/>
+        </w:numPr>
+      </w:pPr>
+      <w:r>
+        <w:t>Test data is prepared for testing</w:t>
+      </w:r>
+    </w:p>
+    <w:p/>
+    <w:p>
+      <w:r>
+        <w:t>Exit Criteria for Stress Testing:</w:t>
+      </w:r>
+    </w:p>
+    <w:p>
+      <w:pPr>
+        <w:pStyle w:val="ListParagraph"/>
+        <w:numPr>
+          <w:ilvl w:val="0"/>
+          <w:numId w:val="39"/>
+        </w:numPr>
+      </w:pPr>
+      <w:r>
+        <w:t>tests pass</w:t>
+      </w:r>
+    </w:p>
+    <w:p>
+      <w:pPr>
+        <w:pStyle w:val="ListParagraph"/>
+        <w:numPr>
+          <w:ilvl w:val="0"/>
+          <w:numId w:val="39"/>
+        </w:numPr>
+      </w:pPr>
+      <w:r>
+        <w:t>The tests have been documented</w:t>
+      </w:r>
+    </w:p>
+    <w:p>
+      <w:pPr>
+        <w:pStyle w:val="ListParagraph"/>
+        <w:numPr>
+          <w:ilvl w:val="0"/>
+          <w:numId w:val="39"/>
+        </w:numPr>
+      </w:pPr>
+      <w:r>
+        <w:t>Report is prepared</w:t>
+      </w:r>
+    </w:p>
+    <w:p>
+      <w:pPr>
+        <w:spacing w:after="0" w:line="259" w:lineRule="auto"/>
+        <w:ind w:left="0" w:firstLine="0"/>
+      </w:pPr>
+    </w:p>
+    <w:p>
+      <w:pPr>
+        <w:spacing w:after="0" w:line="259" w:lineRule="auto"/>
+        <w:ind w:left="0" w:firstLine="0"/>
+      </w:pPr>
+    </w:p>
+    <w:p>
+      <w:pPr>
+        <w:pStyle w:val="Heading1"/>
+        <w:ind w:left="-5"/>
+      </w:pPr>
+      <w:bookmarkStart w:id="7" w:name="_Toc40292922"/>
+      <w:r>
+        <w:t>4.4    User Acceptance Testing</w:t>
+      </w:r>
+      <w:bookmarkEnd w:id="7"/>
+      <w:r>
+        <w:rPr>
+          <w:b w:val="0"/>
+        </w:rPr>
         <w:t xml:space="preserve"> </w:t>
       </w:r>
+    </w:p>
+    <w:p>
+      <w:pPr>
+        <w:spacing w:after="0" w:line="259" w:lineRule="auto"/>
+        <w:ind w:left="0" w:firstLine="0"/>
+      </w:pPr>
+      <w:r>
+        <w:t xml:space="preserve"> </w:t>
+      </w:r>
+    </w:p>
+    <w:p>
+      <w:pPr>
+        <w:spacing w:after="12"/>
+        <w:ind w:left="-5"/>
+      </w:pPr>
+      <w:r>
+        <w:rPr>
+          <w:b/>
+        </w:rPr>
+        <w:t>Definition:</w:t>
+      </w:r>
+      <w:r>
+        <w:t xml:space="preserve"> </w:t>
+      </w:r>
+    </w:p>
+    <w:p>
+      <w:pPr>
+        <w:spacing w:after="0" w:line="259" w:lineRule="auto"/>
+        <w:ind w:left="0" w:firstLine="0"/>
+      </w:pPr>
+    </w:p>
+    <w:p>
+      <w:pPr>
+        <w:spacing w:after="0" w:line="259" w:lineRule="auto"/>
+        <w:ind w:left="0" w:firstLine="0"/>
+      </w:pPr>
+      <w:r>
+        <w:t>User Acceptance testing is the last phase of software testing. During this testing</w:t>
+      </w:r>
+      <w:r>
+        <w:t xml:space="preserve"> </w:t>
+      </w:r>
+      <w:r>
+        <w:t xml:space="preserve">actual software </w:t>
+      </w:r>
+      <w:r>
+        <w:t>users test the application to make sure it can</w:t>
+      </w:r>
+      <w:r>
+        <w:t xml:space="preserve"> handle</w:t>
+      </w:r>
+      <w:r>
+        <w:t xml:space="preserve"> the required tasks and the </w:t>
+      </w:r>
+      <w:r>
+        <w:t>in-world</w:t>
+      </w:r>
+      <w:r>
+        <w:t xml:space="preserve"> scenarios which are specified. The user can either be a consumer or the client themselves.</w:t>
+      </w:r>
+      <w:r>
+        <w:t xml:space="preserve"> It is normally performed just before a product is released.</w:t>
+      </w:r>
+    </w:p>
+    <w:p>
+      <w:pPr>
+        <w:spacing w:after="12"/>
+        <w:ind w:left="-5"/>
+        <w:rPr>
+          <w:b/>
+        </w:rPr>
+      </w:pPr>
+    </w:p>
+    <w:p>
+      <w:pPr>
+        <w:spacing w:after="12"/>
+        <w:ind w:left="-5"/>
+        <w:rPr>
+          <w:b/>
+        </w:rPr>
+      </w:pPr>
+    </w:p>
+    <w:p>
+      <w:pPr>
+        <w:spacing w:after="12"/>
+        <w:ind w:left="-5"/>
+      </w:pPr>
+      <w:r>
+        <w:rPr>
+          <w:b/>
+        </w:rPr>
+        <w:lastRenderedPageBreak/>
+        <w:t>Participants:</w:t>
+      </w:r>
+      <w:r>
+        <w:t xml:space="preserve"> </w:t>
+      </w:r>
+    </w:p>
+    <w:p>
+      <w:pPr>
+        <w:spacing w:after="12"/>
+        <w:ind w:left="-5"/>
+      </w:pPr>
+    </w:p>
+    <w:p>
+      <w:pPr>
+        <w:spacing w:after="12"/>
+        <w:ind w:left="-5"/>
+      </w:pPr>
+      <w:r>
+        <w:t>The participants involved in this testing will be the client who asked for the testing.</w:t>
+      </w:r>
+      <w:r>
+        <w:t xml:space="preserve"> </w:t>
+      </w:r>
+    </w:p>
+    <w:p>
+      <w:pPr>
+        <w:spacing w:after="0" w:line="259" w:lineRule="auto"/>
+        <w:ind w:left="0" w:firstLine="0"/>
+      </w:pPr>
+      <w:r>
+        <w:t xml:space="preserve"> </w:t>
+      </w:r>
+    </w:p>
+    <w:p>
+      <w:pPr>
+        <w:spacing w:after="12"/>
+        <w:ind w:left="-5"/>
+      </w:pPr>
+      <w:r>
+        <w:rPr>
+          <w:b/>
+        </w:rPr>
+        <w:t>Methodology:</w:t>
+      </w:r>
+      <w:r>
+        <w:t xml:space="preserve"> </w:t>
+      </w:r>
+    </w:p>
+    <w:p>
+      <w:pPr>
+        <w:ind w:left="-5"/>
+      </w:pPr>
+    </w:p>
+    <w:p>
+      <w:pPr>
+        <w:ind w:left="-5"/>
+      </w:pPr>
+      <w:r>
+        <w:t xml:space="preserve">User Acceptance Testing will be conducted by: </w:t>
+      </w:r>
+    </w:p>
+    <w:p>
+      <w:pPr>
+        <w:pStyle w:val="ListParagraph"/>
+        <w:numPr>
+          <w:ilvl w:val="0"/>
+          <w:numId w:val="25"/>
+        </w:numPr>
+      </w:pPr>
+      <w:r>
+        <w:t>Analysing the business requirements</w:t>
+      </w:r>
+    </w:p>
+    <w:p>
+      <w:pPr>
+        <w:pStyle w:val="ListParagraph"/>
+        <w:numPr>
+          <w:ilvl w:val="0"/>
+          <w:numId w:val="25"/>
+        </w:numPr>
+      </w:pPr>
+      <w:r>
+        <w:t>Create a test plan</w:t>
+      </w:r>
+    </w:p>
+    <w:p>
+      <w:pPr>
+        <w:pStyle w:val="ListParagraph"/>
+        <w:numPr>
+          <w:ilvl w:val="0"/>
+          <w:numId w:val="25"/>
+        </w:numPr>
+      </w:pPr>
+      <w:r>
+        <w:t>Identify the test scenarios and the test cases</w:t>
+      </w:r>
+    </w:p>
+    <w:p>
+      <w:pPr>
+        <w:pStyle w:val="ListParagraph"/>
+        <w:numPr>
+          <w:ilvl w:val="0"/>
+          <w:numId w:val="25"/>
+        </w:numPr>
+      </w:pPr>
+      <w:r>
+        <w:t>Prepare the tests</w:t>
+      </w:r>
+    </w:p>
+    <w:p>
+      <w:pPr>
+        <w:pStyle w:val="ListParagraph"/>
+        <w:numPr>
+          <w:ilvl w:val="0"/>
+          <w:numId w:val="25"/>
+        </w:numPr>
+      </w:pPr>
+      <w:r>
+        <w:t>Execute the tests</w:t>
+      </w:r>
+    </w:p>
+    <w:p>
+      <w:pPr>
+        <w:pStyle w:val="ListParagraph"/>
+        <w:numPr>
+          <w:ilvl w:val="0"/>
+          <w:numId w:val="25"/>
+        </w:numPr>
+      </w:pPr>
+      <w:r>
+        <w:t xml:space="preserve">Record the results in a document </w:t>
+      </w:r>
+    </w:p>
+    <w:p>
+      <w:pPr>
+        <w:pStyle w:val="ListParagraph"/>
+        <w:numPr>
+          <w:ilvl w:val="0"/>
+          <w:numId w:val="25"/>
+        </w:numPr>
+      </w:pPr>
+      <w:r>
+        <w:t xml:space="preserve">Compare the results to the business requirements </w:t>
+      </w:r>
+    </w:p>
+    <w:p>
+      <w:pPr>
+        <w:ind w:left="-5"/>
+      </w:pPr>
+      <w:r>
+        <w:tab/>
+      </w:r>
+      <w:r>
+        <w:tab/>
+      </w:r>
+      <w:r>
+        <w:tab/>
+      </w:r>
+    </w:p>
+    <w:p>
+      <w:r>
+        <w:t>Entry Criteria for User Acceptance Testing:</w:t>
+      </w:r>
+    </w:p>
+    <w:p>
+      <w:pPr>
+        <w:pStyle w:val="ListParagraph"/>
+        <w:numPr>
+          <w:ilvl w:val="0"/>
+          <w:numId w:val="37"/>
+        </w:numPr>
+      </w:pPr>
+      <w:r>
+        <w:t>Performance</w:t>
+      </w:r>
+      <w:r>
+        <w:t xml:space="preserve"> Testing must be completed</w:t>
+      </w:r>
+    </w:p>
+    <w:p>
+      <w:pPr>
+        <w:pStyle w:val="ListParagraph"/>
+        <w:numPr>
+          <w:ilvl w:val="0"/>
+          <w:numId w:val="37"/>
+        </w:numPr>
+      </w:pPr>
+      <w:r>
+        <w:t xml:space="preserve">Analyse </w:t>
+      </w:r>
+      <w:r>
+        <w:t>business requirements</w:t>
+      </w:r>
+    </w:p>
+    <w:p>
+      <w:pPr>
+        <w:pStyle w:val="ListParagraph"/>
+        <w:numPr>
+          <w:ilvl w:val="0"/>
+          <w:numId w:val="37"/>
+        </w:numPr>
+      </w:pPr>
+      <w:r>
+        <w:t>Test plan document must be ready and signed off</w:t>
+      </w:r>
+    </w:p>
+    <w:p>
+      <w:pPr>
+        <w:pStyle w:val="ListParagraph"/>
+        <w:numPr>
+          <w:ilvl w:val="0"/>
+          <w:numId w:val="37"/>
+        </w:numPr>
+      </w:pPr>
+      <w:r>
+        <w:t>Test cases are prepared</w:t>
+      </w:r>
+    </w:p>
+    <w:p>
+      <w:pPr>
+        <w:pStyle w:val="ListParagraph"/>
+        <w:numPr>
+          <w:ilvl w:val="0"/>
+          <w:numId w:val="37"/>
+        </w:numPr>
+      </w:pPr>
+      <w:r>
+        <w:t>Test environment is set up</w:t>
+      </w:r>
+    </w:p>
+    <w:p/>
+    <w:p>
+      <w:r>
+        <w:t>Exit Criteria for User Acceptance Testing:</w:t>
+      </w:r>
+    </w:p>
+    <w:p>
+      <w:pPr>
+        <w:pStyle w:val="ListParagraph"/>
+        <w:numPr>
+          <w:ilvl w:val="0"/>
+          <w:numId w:val="39"/>
+        </w:numPr>
+      </w:pPr>
+      <w:r>
+        <w:t>Integration tests pass</w:t>
+      </w:r>
+    </w:p>
+    <w:p>
+      <w:pPr>
+        <w:pStyle w:val="ListParagraph"/>
+        <w:numPr>
+          <w:ilvl w:val="0"/>
+          <w:numId w:val="39"/>
+        </w:numPr>
+      </w:pPr>
+      <w:r>
+        <w:t>The tests have been documented</w:t>
+      </w:r>
+    </w:p>
+    <w:p>
+      <w:pPr>
+        <w:pStyle w:val="ListParagraph"/>
+        <w:numPr>
+          <w:ilvl w:val="0"/>
+          <w:numId w:val="39"/>
+        </w:numPr>
+      </w:pPr>
+      <w:r>
+        <w:t>Report is prepared</w:t>
+      </w:r>
+    </w:p>
+    <w:p>
+      <w:pPr>
+        <w:pStyle w:val="ListParagraph"/>
+        <w:numPr>
+          <w:ilvl w:val="0"/>
+          <w:numId w:val="39"/>
+        </w:numPr>
+      </w:pPr>
+      <w:r>
+        <w:t>Compare report to business requirements</w:t>
+      </w:r>
+    </w:p>
+    <w:p>
+      <w:pPr>
+        <w:spacing w:after="0" w:line="259" w:lineRule="auto"/>
+        <w:ind w:left="0" w:firstLine="0"/>
+      </w:pPr>
+      <w:r>
+        <w:t xml:space="preserve"> </w:t>
+      </w:r>
+    </w:p>
+    <w:p>
+      <w:pPr>
+        <w:spacing w:after="0" w:line="259" w:lineRule="auto"/>
+        <w:ind w:left="0" w:firstLine="0"/>
+      </w:pPr>
     </w:p>
     <w:p>
       <w:pPr>
@@ -4719,8 +5256,8 @@
     </w:p>
     <w:p>
       <w:pPr>
-        <w:spacing w:after="0" w:line="259" w:lineRule="auto"/>
-        <w:ind w:left="0" w:firstLine="0"/>
+        <w:spacing w:after="12"/>
+        <w:ind w:left="-5"/>
         <w:rPr>
           <w:b/>
         </w:rPr>
@@ -4753,7 +5290,6 @@
         <w:ind w:left="-5"/>
       </w:pPr>
       <w:r>
-        <w:lastRenderedPageBreak/>
         <w:t xml:space="preserve">The participants involved in this testing will be </w:t>
       </w:r>
       <w:r>
@@ -4771,6 +5307,251 @@
       <w:r>
         <w:t xml:space="preserve"> </w:t>
       </w:r>
+    </w:p>
+    <w:p>
+      <w:pPr>
+        <w:spacing w:after="12"/>
+        <w:ind w:left="-5"/>
+      </w:pPr>
+      <w:r>
+        <w:rPr>
+          <w:b/>
+        </w:rPr>
+        <w:lastRenderedPageBreak/>
+        <w:t>Methodology:</w:t>
+      </w:r>
+      <w:r>
+        <w:t xml:space="preserve"> </w:t>
+      </w:r>
+    </w:p>
+    <w:p>
+      <w:pPr>
+        <w:ind w:left="-5"/>
+      </w:pPr>
+    </w:p>
+    <w:p>
+      <w:pPr>
+        <w:ind w:left="-5"/>
+      </w:pPr>
+      <w:r>
+        <w:t>To</w:t>
+      </w:r>
+      <w:r>
+        <w:t xml:space="preserve"> conduct batch testing, the engineers will create a group of scripts that will be run automatically </w:t>
+      </w:r>
+      <w:r>
+        <w:t xml:space="preserve">with an automation tool. </w:t>
+      </w:r>
+    </w:p>
+    <w:p>
+      <w:pPr>
+        <w:ind w:left="-5"/>
+      </w:pPr>
+    </w:p>
+    <w:p>
+      <w:r>
+        <w:t xml:space="preserve">Entry Criteria for </w:t>
+      </w:r>
+      <w:r>
+        <w:t>Batch</w:t>
+      </w:r>
+      <w:r>
+        <w:t xml:space="preserve"> Testing:</w:t>
+      </w:r>
+    </w:p>
+    <w:p>
+      <w:pPr>
+        <w:pStyle w:val="ListParagraph"/>
+        <w:numPr>
+          <w:ilvl w:val="0"/>
+          <w:numId w:val="37"/>
+        </w:numPr>
+      </w:pPr>
+      <w:r>
+        <w:t>User Acceptance</w:t>
+      </w:r>
+      <w:r>
+        <w:t xml:space="preserve"> Testing must be completed</w:t>
+      </w:r>
+    </w:p>
+    <w:p>
+      <w:pPr>
+        <w:pStyle w:val="ListParagraph"/>
+        <w:numPr>
+          <w:ilvl w:val="0"/>
+          <w:numId w:val="37"/>
+        </w:numPr>
+      </w:pPr>
+      <w:r>
+        <w:t>Test plan document must be ready and signed off</w:t>
+      </w:r>
+    </w:p>
+    <w:p>
+      <w:pPr>
+        <w:pStyle w:val="ListParagraph"/>
+        <w:numPr>
+          <w:ilvl w:val="0"/>
+          <w:numId w:val="37"/>
+        </w:numPr>
+      </w:pPr>
+      <w:r>
+        <w:t>Test cases are prepared</w:t>
+      </w:r>
+    </w:p>
+    <w:p>
+      <w:pPr>
+        <w:pStyle w:val="ListParagraph"/>
+        <w:ind w:left="1440" w:firstLine="0"/>
+      </w:pPr>
+    </w:p>
+    <w:p>
+      <w:r>
+        <w:t xml:space="preserve">Exit Criteria for </w:t>
+      </w:r>
+      <w:r>
+        <w:t>Batch</w:t>
+      </w:r>
+      <w:r>
+        <w:t xml:space="preserve"> Testing:</w:t>
+      </w:r>
+    </w:p>
+    <w:p>
+      <w:pPr>
+        <w:pStyle w:val="ListParagraph"/>
+        <w:numPr>
+          <w:ilvl w:val="0"/>
+          <w:numId w:val="39"/>
+        </w:numPr>
+      </w:pPr>
+      <w:r>
+        <w:t>Batch</w:t>
+      </w:r>
+      <w:r>
+        <w:t xml:space="preserve"> tests pass</w:t>
+      </w:r>
+      <w:r>
+        <w:t xml:space="preserve"> – run in sequential order</w:t>
+      </w:r>
+    </w:p>
+    <w:p>
+      <w:pPr>
+        <w:pStyle w:val="ListParagraph"/>
+        <w:numPr>
+          <w:ilvl w:val="0"/>
+          <w:numId w:val="39"/>
+        </w:numPr>
+      </w:pPr>
+      <w:r>
+        <w:t>The tests have been documented</w:t>
+      </w:r>
+    </w:p>
+    <w:p>
+      <w:pPr>
+        <w:pStyle w:val="ListParagraph"/>
+        <w:numPr>
+          <w:ilvl w:val="0"/>
+          <w:numId w:val="39"/>
+        </w:numPr>
+      </w:pPr>
+      <w:r>
+        <w:t>Report is prepared</w:t>
+      </w:r>
+    </w:p>
+    <w:p/>
+    <w:p>
+      <w:pPr>
+        <w:pStyle w:val="Heading1"/>
+        <w:ind w:left="-5"/>
+      </w:pPr>
+      <w:bookmarkStart w:id="8" w:name="_Toc40292923"/>
+      <w:r>
+        <w:t>4.6    Automated Regression Testing</w:t>
+      </w:r>
+      <w:bookmarkEnd w:id="8"/>
+      <w:r>
+        <w:rPr>
+          <w:b w:val="0"/>
+        </w:rPr>
+        <w:t xml:space="preserve"> </w:t>
+      </w:r>
+    </w:p>
+    <w:p>
+      <w:pPr>
+        <w:spacing w:after="0" w:line="259" w:lineRule="auto"/>
+        <w:ind w:left="0" w:firstLine="0"/>
+      </w:pPr>
+      <w:r>
+        <w:t xml:space="preserve"> </w:t>
+      </w:r>
+    </w:p>
+    <w:p>
+      <w:pPr>
+        <w:spacing w:after="12"/>
+        <w:ind w:left="-5"/>
+      </w:pPr>
+      <w:r>
+        <w:rPr>
+          <w:b/>
+        </w:rPr>
+        <w:t>Definition:</w:t>
+      </w:r>
+      <w:r>
+        <w:t xml:space="preserve"> </w:t>
+      </w:r>
+    </w:p>
+    <w:p>
+      <w:pPr>
+        <w:spacing w:after="0" w:line="259" w:lineRule="auto"/>
+        <w:ind w:left="0" w:firstLine="0"/>
+      </w:pPr>
+      <w:r>
+        <w:t>Regression testing is the selective retesting of a system or component to verify that modifications have not caused unintended effects and that the system or component still works as specified in the requirements.</w:t>
+      </w:r>
+      <w:r>
+        <w:t xml:space="preserve"> </w:t>
+      </w:r>
+    </w:p>
+    <w:p>
+      <w:pPr>
+        <w:spacing w:after="0" w:line="259" w:lineRule="auto"/>
+        <w:ind w:left="0" w:firstLine="0"/>
+      </w:pPr>
+    </w:p>
+    <w:p>
+      <w:pPr>
+        <w:spacing w:after="12"/>
+        <w:ind w:left="-5"/>
+      </w:pPr>
+      <w:r>
+        <w:rPr>
+          <w:b/>
+        </w:rPr>
+        <w:t>Participants:</w:t>
+      </w:r>
+      <w:r>
+        <w:t xml:space="preserve"> </w:t>
+      </w:r>
+    </w:p>
+    <w:p>
+      <w:pPr>
+        <w:spacing w:after="12"/>
+        <w:ind w:left="-5"/>
+      </w:pPr>
+    </w:p>
+    <w:p>
+      <w:pPr>
+        <w:spacing w:after="12"/>
+        <w:ind w:left="-5"/>
+      </w:pPr>
+      <w:r>
+        <w:t>Team 1 and developers will be responsible for regression testing.</w:t>
+      </w:r>
+    </w:p>
+    <w:p>
+      <w:pPr>
+        <w:spacing w:after="12"/>
+        <w:ind w:left="-5"/>
+      </w:pPr>
     </w:p>
     <w:p>
       <w:pPr>
@@ -4789,50 +5570,111 @@
     </w:p>
     <w:p>
       <w:pPr>
+        <w:spacing w:after="12"/>
         <w:ind w:left="-5"/>
       </w:pPr>
     </w:p>
     <w:p>
       <w:pPr>
+        <w:spacing w:after="12"/>
         <w:ind w:left="-5"/>
       </w:pPr>
       <w:r>
-        <w:t>To</w:t>
-      </w:r>
-      <w:r>
-        <w:t xml:space="preserve"> conduct batch testing, the engineers will create a group of scripts that will be run automatically </w:t>
-      </w:r>
-      <w:r>
-        <w:t xml:space="preserve">with an automation tool. </w:t>
-      </w:r>
-    </w:p>
-    <w:p>
-      <w:pPr>
-        <w:pStyle w:val="Heading1"/>
-        <w:ind w:left="-5"/>
-      </w:pPr>
-    </w:p>
-    <w:p/>
-    <w:p/>
-    <w:p/>
-    <w:p/>
-    <w:p/>
-    <w:p/>
-    <w:p>
-      <w:pPr>
-        <w:pStyle w:val="Heading1"/>
-        <w:ind w:left="-5"/>
-      </w:pPr>
-      <w:bookmarkStart w:id="8" w:name="_Toc40292923"/>
-      <w:r>
-        <w:t>4.6    Automated Regression Testing</w:t>
-      </w:r>
-      <w:bookmarkEnd w:id="8"/>
-      <w:r>
-        <w:rPr>
-          <w:b w:val="0"/>
-        </w:rPr>
-        <w:t xml:space="preserve"> </w:t>
+        <w:t>Regression testing will be carried out by:</w:t>
+      </w:r>
+    </w:p>
+    <w:p>
+      <w:pPr>
+        <w:pStyle w:val="ListParagraph"/>
+        <w:numPr>
+          <w:ilvl w:val="0"/>
+          <w:numId w:val="27"/>
+        </w:numPr>
+        <w:spacing w:after="12"/>
+      </w:pPr>
+      <w:r>
+        <w:t>Understanding what changes have been made</w:t>
+      </w:r>
+    </w:p>
+    <w:p>
+      <w:pPr>
+        <w:pStyle w:val="ListParagraph"/>
+        <w:numPr>
+          <w:ilvl w:val="0"/>
+          <w:numId w:val="27"/>
+        </w:numPr>
+        <w:spacing w:after="12"/>
+      </w:pPr>
+      <w:r>
+        <w:t>Determine which parts have been or will be affected</w:t>
+      </w:r>
+    </w:p>
+    <w:p>
+      <w:pPr>
+        <w:pStyle w:val="ListParagraph"/>
+        <w:numPr>
+          <w:ilvl w:val="0"/>
+          <w:numId w:val="27"/>
+        </w:numPr>
+        <w:spacing w:after="12"/>
+      </w:pPr>
+      <w:r>
+        <w:t>Determine if you will do a full, partial or a unit regression test</w:t>
+      </w:r>
+    </w:p>
+    <w:p>
+      <w:pPr>
+        <w:pStyle w:val="ListParagraph"/>
+        <w:numPr>
+          <w:ilvl w:val="0"/>
+          <w:numId w:val="27"/>
+        </w:numPr>
+        <w:spacing w:after="12"/>
+      </w:pPr>
+      <w:r>
+        <w:t>Schedule the time</w:t>
+      </w:r>
+    </w:p>
+    <w:p>
+      <w:pPr>
+        <w:pStyle w:val="ListParagraph"/>
+        <w:numPr>
+          <w:ilvl w:val="0"/>
+          <w:numId w:val="27"/>
+        </w:numPr>
+        <w:spacing w:after="12"/>
+      </w:pPr>
+      <w:r>
+        <w:t>Preparing test cases and test scripts</w:t>
+      </w:r>
+    </w:p>
+    <w:p>
+      <w:pPr>
+        <w:pStyle w:val="ListParagraph"/>
+        <w:numPr>
+          <w:ilvl w:val="0"/>
+          <w:numId w:val="27"/>
+        </w:numPr>
+        <w:spacing w:after="12"/>
+      </w:pPr>
+      <w:r>
+        <w:t>Automating these tests</w:t>
+      </w:r>
+    </w:p>
+    <w:p>
+      <w:pPr>
+        <w:pStyle w:val="ListParagraph"/>
+        <w:numPr>
+          <w:ilvl w:val="0"/>
+          <w:numId w:val="27"/>
+        </w:numPr>
+        <w:spacing w:after="12"/>
+      </w:pPr>
+      <w:r>
+        <w:t>Execute the test</w:t>
+      </w:r>
+      <w:r>
+        <w:t>s</w:t>
       </w:r>
     </w:p>
     <w:p>
@@ -4840,6 +5682,155 @@
         <w:spacing w:after="0" w:line="259" w:lineRule="auto"/>
         <w:ind w:left="0" w:firstLine="0"/>
       </w:pPr>
+      <w:r>
+        <w:t xml:space="preserve"> </w:t>
+      </w:r>
+    </w:p>
+    <w:p>
+      <w:r>
+        <w:t xml:space="preserve">Entry Criteria for </w:t>
+      </w:r>
+      <w:r>
+        <w:t>Regression</w:t>
+      </w:r>
+      <w:r>
+        <w:t xml:space="preserve"> Testing:</w:t>
+      </w:r>
+    </w:p>
+    <w:p>
+      <w:pPr>
+        <w:pStyle w:val="ListParagraph"/>
+        <w:numPr>
+          <w:ilvl w:val="0"/>
+          <w:numId w:val="37"/>
+        </w:numPr>
+      </w:pPr>
+      <w:r>
+        <w:t>Determine which parts will be affected</w:t>
+      </w:r>
+    </w:p>
+    <w:p>
+      <w:pPr>
+        <w:pStyle w:val="ListParagraph"/>
+        <w:numPr>
+          <w:ilvl w:val="0"/>
+          <w:numId w:val="37"/>
+        </w:numPr>
+      </w:pPr>
+      <w:r>
+        <w:t>Test plan document must be ready and signed off</w:t>
+      </w:r>
+    </w:p>
+    <w:p>
+      <w:pPr>
+        <w:pStyle w:val="ListParagraph"/>
+        <w:numPr>
+          <w:ilvl w:val="0"/>
+          <w:numId w:val="37"/>
+        </w:numPr>
+      </w:pPr>
+      <w:r>
+        <w:t>Test cases are prepared</w:t>
+      </w:r>
+    </w:p>
+    <w:p>
+      <w:pPr>
+        <w:pStyle w:val="ListParagraph"/>
+        <w:numPr>
+          <w:ilvl w:val="0"/>
+          <w:numId w:val="37"/>
+        </w:numPr>
+      </w:pPr>
+      <w:r>
+        <w:t>Test environment is set up</w:t>
+      </w:r>
+    </w:p>
+    <w:p/>
+    <w:p>
+      <w:r>
+        <w:t xml:space="preserve">Exit Criteria for </w:t>
+      </w:r>
+      <w:r>
+        <w:t>Regression</w:t>
+      </w:r>
+      <w:r>
+        <w:t xml:space="preserve"> Testing:</w:t>
+      </w:r>
+    </w:p>
+    <w:p>
+      <w:pPr>
+        <w:pStyle w:val="ListParagraph"/>
+        <w:numPr>
+          <w:ilvl w:val="0"/>
+          <w:numId w:val="39"/>
+        </w:numPr>
+      </w:pPr>
+      <w:r>
+        <w:t>Regression</w:t>
+      </w:r>
+      <w:r>
+        <w:t xml:space="preserve"> tests pass</w:t>
+      </w:r>
+    </w:p>
+    <w:p>
+      <w:pPr>
+        <w:pStyle w:val="ListParagraph"/>
+        <w:numPr>
+          <w:ilvl w:val="0"/>
+          <w:numId w:val="39"/>
+        </w:numPr>
+      </w:pPr>
+      <w:r>
+        <w:t>Tests are automated</w:t>
+      </w:r>
+    </w:p>
+    <w:p>
+      <w:pPr>
+        <w:pStyle w:val="ListParagraph"/>
+        <w:numPr>
+          <w:ilvl w:val="0"/>
+          <w:numId w:val="39"/>
+        </w:numPr>
+      </w:pPr>
+      <w:r>
+        <w:t>The tests have been documented</w:t>
+      </w:r>
+    </w:p>
+    <w:p>
+      <w:pPr>
+        <w:pStyle w:val="ListParagraph"/>
+        <w:numPr>
+          <w:ilvl w:val="0"/>
+          <w:numId w:val="39"/>
+        </w:numPr>
+      </w:pPr>
+      <w:r>
+        <w:t>Report is prepared</w:t>
+      </w:r>
+    </w:p>
+    <w:p>
+      <w:pPr>
+        <w:spacing w:after="0" w:line="259" w:lineRule="auto"/>
+        <w:ind w:left="0" w:firstLine="0"/>
+      </w:pPr>
+    </w:p>
+    <w:p>
+      <w:pPr>
+        <w:spacing w:after="0" w:line="259" w:lineRule="auto"/>
+        <w:ind w:left="0" w:firstLine="0"/>
+      </w:pPr>
+    </w:p>
+    <w:p>
+      <w:pPr>
+        <w:spacing w:after="267"/>
+        <w:ind w:left="-5" w:right="5412"/>
+      </w:pPr>
+      <w:r>
+        <w:rPr>
+          <w:b/>
+        </w:rPr>
+        <w:t>4.7    Beta Testing</w:t>
+      </w:r>
       <w:r>
         <w:t xml:space="preserve"> </w:t>
       </w:r>
@@ -4861,241 +5852,18 @@
     </w:p>
     <w:p>
       <w:pPr>
-        <w:spacing w:after="0" w:line="259" w:lineRule="auto"/>
-        <w:ind w:left="0" w:firstLine="0"/>
-      </w:pPr>
-      <w:r>
-        <w:t>Regression testing is the selective retesting of a system or component to verify that modifications have not caused unintended effects and that the system or component still works as specified in the requirements.</w:t>
-      </w:r>
-      <w:r>
-        <w:t xml:space="preserve"> </w:t>
-      </w:r>
-    </w:p>
-    <w:p>
-      <w:pPr>
-        <w:spacing w:after="0" w:line="259" w:lineRule="auto"/>
-        <w:ind w:left="0" w:firstLine="0"/>
-      </w:pPr>
-    </w:p>
-    <w:p>
-      <w:pPr>
         <w:spacing w:after="12"/>
         <w:ind w:left="-5"/>
       </w:pPr>
-      <w:r>
-        <w:rPr>
-          <w:b/>
-        </w:rPr>
-        <w:t>Participants:</w:t>
-      </w:r>
-      <w:r>
-        <w:t xml:space="preserve"> </w:t>
-      </w:r>
     </w:p>
     <w:p>
       <w:pPr>
         <w:spacing w:after="12"/>
         <w:ind w:left="-5"/>
       </w:pPr>
-    </w:p>
-    <w:p>
-      <w:pPr>
-        <w:spacing w:after="12"/>
-        <w:ind w:left="-5"/>
-      </w:pPr>
-      <w:r>
-        <w:t>Team 1 and developers will be responsible for regression testing.</w:t>
-      </w:r>
-    </w:p>
-    <w:p>
-      <w:pPr>
-        <w:spacing w:after="12"/>
-        <w:ind w:left="-5"/>
-      </w:pPr>
-    </w:p>
-    <w:p>
-      <w:pPr>
-        <w:spacing w:after="12"/>
-        <w:ind w:left="-5"/>
-      </w:pPr>
-      <w:r>
-        <w:rPr>
-          <w:b/>
-        </w:rPr>
-        <w:t>Methodology:</w:t>
-      </w:r>
-      <w:r>
-        <w:t xml:space="preserve"> </w:t>
-      </w:r>
-    </w:p>
-    <w:p>
-      <w:pPr>
-        <w:spacing w:after="12"/>
-        <w:ind w:left="-5"/>
-      </w:pPr>
-    </w:p>
-    <w:p>
-      <w:pPr>
-        <w:spacing w:after="12"/>
-        <w:ind w:left="-5"/>
-      </w:pPr>
-      <w:r>
-        <w:t>Regression testing will be carried out by:</w:t>
-      </w:r>
-    </w:p>
-    <w:p>
-      <w:pPr>
-        <w:pStyle w:val="ListParagraph"/>
-        <w:numPr>
-          <w:ilvl w:val="0"/>
-          <w:numId w:val="27"/>
-        </w:numPr>
-        <w:spacing w:after="12"/>
-      </w:pPr>
-      <w:r>
-        <w:t>Understanding what changes have been made</w:t>
-      </w:r>
-    </w:p>
-    <w:p>
-      <w:pPr>
-        <w:pStyle w:val="ListParagraph"/>
-        <w:numPr>
-          <w:ilvl w:val="0"/>
-          <w:numId w:val="27"/>
-        </w:numPr>
-        <w:spacing w:after="12"/>
-      </w:pPr>
-      <w:r>
-        <w:t>Determine which parts have been or will be affected</w:t>
-      </w:r>
-    </w:p>
-    <w:p>
-      <w:pPr>
-        <w:pStyle w:val="ListParagraph"/>
-        <w:numPr>
-          <w:ilvl w:val="0"/>
-          <w:numId w:val="27"/>
-        </w:numPr>
-        <w:spacing w:after="12"/>
-      </w:pPr>
-      <w:r>
-        <w:t>Determine if you will do a full, partial or a unit regression test</w:t>
-      </w:r>
-    </w:p>
-    <w:p>
-      <w:pPr>
-        <w:pStyle w:val="ListParagraph"/>
-        <w:numPr>
-          <w:ilvl w:val="0"/>
-          <w:numId w:val="27"/>
-        </w:numPr>
-        <w:spacing w:after="12"/>
-      </w:pPr>
-      <w:r>
-        <w:t>Schedule the time</w:t>
-      </w:r>
-    </w:p>
-    <w:p>
-      <w:pPr>
-        <w:pStyle w:val="ListParagraph"/>
-        <w:numPr>
-          <w:ilvl w:val="0"/>
-          <w:numId w:val="27"/>
-        </w:numPr>
-        <w:spacing w:after="12"/>
-      </w:pPr>
-      <w:r>
-        <w:t>Preparing test cases and test scripts</w:t>
-      </w:r>
-    </w:p>
-    <w:p>
-      <w:pPr>
-        <w:pStyle w:val="ListParagraph"/>
-        <w:numPr>
-          <w:ilvl w:val="0"/>
-          <w:numId w:val="27"/>
-        </w:numPr>
-        <w:spacing w:after="12"/>
-      </w:pPr>
-      <w:r>
-        <w:t>Automating these tests</w:t>
-      </w:r>
-    </w:p>
-    <w:p>
-      <w:pPr>
-        <w:pStyle w:val="ListParagraph"/>
-        <w:numPr>
-          <w:ilvl w:val="0"/>
-          <w:numId w:val="27"/>
-        </w:numPr>
-        <w:spacing w:after="12"/>
-      </w:pPr>
-      <w:r>
-        <w:t>Execute the test</w:t>
-      </w:r>
-      <w:r>
-        <w:t>s</w:t>
-      </w:r>
-    </w:p>
-    <w:p>
-      <w:pPr>
-        <w:spacing w:after="0" w:line="259" w:lineRule="auto"/>
-        <w:ind w:left="0" w:firstLine="0"/>
-      </w:pPr>
-      <w:r>
-        <w:t xml:space="preserve"> </w:t>
-      </w:r>
-    </w:p>
-    <w:p>
-      <w:pPr>
-        <w:spacing w:after="267"/>
-        <w:ind w:left="-5" w:right="5412"/>
-      </w:pPr>
-      <w:r>
-        <w:rPr>
-          <w:b/>
-        </w:rPr>
-        <w:t>4.7    Beta Testing</w:t>
-      </w:r>
-      <w:r>
-        <w:t xml:space="preserve"> </w:t>
-      </w:r>
-    </w:p>
-    <w:p>
-      <w:pPr>
-        <w:spacing w:after="12"/>
-        <w:ind w:left="-5"/>
-      </w:pPr>
-      <w:r>
-        <w:rPr>
-          <w:b/>
-        </w:rPr>
-        <w:t>Definition:</w:t>
-      </w:r>
-      <w:r>
-        <w:t xml:space="preserve"> </w:t>
-      </w:r>
-    </w:p>
-    <w:p>
-      <w:pPr>
-        <w:spacing w:after="12"/>
-        <w:ind w:left="-5"/>
-      </w:pPr>
-    </w:p>
-    <w:p>
-      <w:pPr>
-        <w:spacing w:after="12"/>
-        <w:ind w:left="-5"/>
-      </w:pPr>
       <w:r>
         <w:t xml:space="preserve">Beta Testing is a level of testing in which we evaluate the level of customer satisfaction with the application. The end users validate the application and give their feedback. The end users are the people who will use the application. </w:t>
       </w:r>
-    </w:p>
-    <w:p>
-      <w:pPr>
-        <w:spacing w:after="12"/>
-        <w:ind w:left="-5"/>
-      </w:pPr>
     </w:p>
     <w:p>
       <w:pPr>
@@ -5142,6 +5910,33 @@
     <w:p>
       <w:pPr>
         <w:spacing w:after="12"/>
+        <w:ind w:left="5"/>
+        <w:rPr>
+          <w:b/>
+          <w:bCs/>
+        </w:rPr>
+      </w:pPr>
+      <w:r>
+        <w:rPr>
+          <w:b/>
+          <w:bCs/>
+        </w:rPr>
+        <w:t>Methodology:</w:t>
+      </w:r>
+    </w:p>
+    <w:p>
+      <w:pPr>
+        <w:spacing w:after="12"/>
+        <w:ind w:left="5"/>
+        <w:rPr>
+          <w:b/>
+          <w:bCs/>
+        </w:rPr>
+      </w:pPr>
+    </w:p>
+    <w:p>
+      <w:pPr>
+        <w:spacing w:after="12"/>
         <w:ind w:left="-5"/>
       </w:pPr>
       <w:r>
@@ -5224,6 +6019,154 @@
       </w:pPr>
       <w:r>
         <w:t>If there are no errors and everything works – game is ready for launch</w:t>
+      </w:r>
+    </w:p>
+    <w:p>
+      <w:pPr>
+        <w:spacing w:after="12"/>
+      </w:pPr>
+    </w:p>
+    <w:p>
+      <w:r>
+        <w:t xml:space="preserve">Entry Criteria for </w:t>
+      </w:r>
+      <w:r>
+        <w:t>Beta</w:t>
+      </w:r>
+      <w:r>
+        <w:t xml:space="preserve"> Testing:</w:t>
+      </w:r>
+    </w:p>
+    <w:p>
+      <w:pPr>
+        <w:pStyle w:val="ListParagraph"/>
+        <w:numPr>
+          <w:ilvl w:val="0"/>
+          <w:numId w:val="37"/>
+        </w:numPr>
+      </w:pPr>
+      <w:r>
+        <w:t>Define the goals</w:t>
+      </w:r>
+    </w:p>
+    <w:p>
+      <w:pPr>
+        <w:pStyle w:val="ListParagraph"/>
+        <w:numPr>
+          <w:ilvl w:val="0"/>
+          <w:numId w:val="37"/>
+        </w:numPr>
+      </w:pPr>
+      <w:r>
+        <w:t>Recruits end users</w:t>
+      </w:r>
+    </w:p>
+    <w:p>
+      <w:pPr>
+        <w:pStyle w:val="ListParagraph"/>
+        <w:numPr>
+          <w:ilvl w:val="0"/>
+          <w:numId w:val="37"/>
+        </w:numPr>
+      </w:pPr>
+      <w:r>
+        <w:t>Test plan document must be ready and signed off</w:t>
+      </w:r>
+    </w:p>
+    <w:p>
+      <w:pPr>
+        <w:pStyle w:val="ListParagraph"/>
+        <w:numPr>
+          <w:ilvl w:val="0"/>
+          <w:numId w:val="37"/>
+        </w:numPr>
+      </w:pPr>
+      <w:r>
+        <w:t>Test cases are prepared</w:t>
+      </w:r>
+    </w:p>
+    <w:p>
+      <w:pPr>
+        <w:pStyle w:val="ListParagraph"/>
+        <w:numPr>
+          <w:ilvl w:val="0"/>
+          <w:numId w:val="37"/>
+        </w:numPr>
+      </w:pPr>
+      <w:r>
+        <w:t>Test environment is set up</w:t>
+      </w:r>
+    </w:p>
+    <w:p/>
+    <w:p>
+      <w:r>
+        <w:t xml:space="preserve">Exit Criteria for </w:t>
+      </w:r>
+      <w:r>
+        <w:t>Beta</w:t>
+      </w:r>
+      <w:r>
+        <w:t xml:space="preserve"> Testing:</w:t>
+      </w:r>
+    </w:p>
+    <w:p>
+      <w:pPr>
+        <w:pStyle w:val="ListParagraph"/>
+        <w:numPr>
+          <w:ilvl w:val="0"/>
+          <w:numId w:val="39"/>
+        </w:numPr>
+      </w:pPr>
+      <w:r>
+        <w:t>Regression tests pass</w:t>
+      </w:r>
+    </w:p>
+    <w:p>
+      <w:pPr>
+        <w:pStyle w:val="ListParagraph"/>
+        <w:numPr>
+          <w:ilvl w:val="0"/>
+          <w:numId w:val="39"/>
+        </w:numPr>
+      </w:pPr>
+      <w:r>
+        <w:t>Feedback is collected</w:t>
+      </w:r>
+    </w:p>
+    <w:p>
+      <w:pPr>
+        <w:pStyle w:val="ListParagraph"/>
+        <w:numPr>
+          <w:ilvl w:val="0"/>
+          <w:numId w:val="39"/>
+        </w:numPr>
+      </w:pPr>
+      <w:r>
+        <w:t>The tests have been documented</w:t>
+      </w:r>
+    </w:p>
+    <w:p>
+      <w:pPr>
+        <w:pStyle w:val="ListParagraph"/>
+        <w:numPr>
+          <w:ilvl w:val="0"/>
+          <w:numId w:val="39"/>
+        </w:numPr>
+      </w:pPr>
+      <w:r>
+        <w:t>Report is prepared</w:t>
+      </w:r>
+    </w:p>
+    <w:p>
+      <w:pPr>
+        <w:pStyle w:val="ListParagraph"/>
+        <w:numPr>
+          <w:ilvl w:val="0"/>
+          <w:numId w:val="39"/>
+        </w:numPr>
+      </w:pPr>
+      <w:r>
+        <w:t>Game is ready for launch</w:t>
       </w:r>
     </w:p>
     <w:p>
@@ -5564,7 +6507,6 @@
               <w:ind w:left="0" w:firstLine="0"/>
             </w:pPr>
             <w:r>
-              <w:lastRenderedPageBreak/>
               <w:t>Test Development</w:t>
             </w:r>
           </w:p>
@@ -5838,14 +6780,20 @@
     </w:p>
     <w:p>
       <w:pPr>
-        <w:spacing w:after="0" w:line="259" w:lineRule="auto"/>
-        <w:ind w:left="0" w:firstLine="0"/>
-      </w:pPr>
-    </w:p>
-    <w:p>
-      <w:pPr>
-        <w:spacing w:after="0" w:line="259" w:lineRule="auto"/>
-        <w:ind w:left="0" w:firstLine="0"/>
+        <w:spacing w:after="12"/>
+        <w:ind w:left="-5"/>
+        <w:rPr>
+          <w:b/>
+        </w:rPr>
+      </w:pPr>
+    </w:p>
+    <w:p>
+      <w:pPr>
+        <w:spacing w:after="12"/>
+        <w:ind w:left="-5"/>
+        <w:rPr>
+          <w:b/>
+        </w:rPr>
       </w:pPr>
     </w:p>
     <w:p>
@@ -6511,7 +7459,6 @@
                 <w:color w:val="6B6B6B"/>
                 <w:szCs w:val="24"/>
               </w:rPr>
-              <w:lastRenderedPageBreak/>
               <w:t>Steps to Replicate</w:t>
             </w:r>
           </w:p>
@@ -6862,6 +7809,7 @@
                 <w:color w:val="6B6B6B"/>
                 <w:szCs w:val="24"/>
               </w:rPr>
+              <w:lastRenderedPageBreak/>
               <w:t>Defect Severity</w:t>
             </w:r>
           </w:p>
@@ -7139,23 +8087,7 @@
                 <w:color w:val="6B6B6B"/>
                 <w:szCs w:val="24"/>
               </w:rPr>
-              <w:t xml:space="preserve">The name of the person that is assigned to </w:t>
-            </w:r>
-            <w:proofErr w:type="spellStart"/>
-            <w:r>
-              <w:rPr>
-                <w:color w:val="6B6B6B"/>
-                <w:szCs w:val="24"/>
-              </w:rPr>
-              <w:t>analyze</w:t>
-            </w:r>
-            <w:proofErr w:type="spellEnd"/>
-            <w:r>
-              <w:rPr>
-                <w:color w:val="6B6B6B"/>
-                <w:szCs w:val="24"/>
-              </w:rPr>
-              <w:t>/fix the defect.</w:t>
+              <w:t>The name of the person that is assigned to analyze/fix the defect.</w:t>
             </w:r>
           </w:p>
         </w:tc>
@@ -7430,15 +8362,7 @@
           <w:szCs w:val="24"/>
           <w:shd w:val="clear" w:color="auto" w:fill="FFFFFF"/>
         </w:rPr>
-        <w:t xml:space="preserve"> The document will show if </w:t>
-      </w:r>
-      <w:r>
-        <w:rPr>
-          <w:szCs w:val="24"/>
-          <w:shd w:val="clear" w:color="auto" w:fill="FFFFFF"/>
-        </w:rPr>
-        <w:lastRenderedPageBreak/>
-        <w:t>that the changes will affect any of the other parts of the game. The change requests will be signed off by the project manager</w:t>
+        <w:t xml:space="preserve"> The document will show if that the changes will affect any of the other parts of the game. The change requests will be signed off by the project manager</w:t>
       </w:r>
       <w:r>
         <w:rPr>
@@ -7607,6 +8531,7 @@
         <w:spacing w:after="0" w:line="259" w:lineRule="auto"/>
       </w:pPr>
       <w:r>
+        <w:lastRenderedPageBreak/>
         <w:t>Test the crouching</w:t>
       </w:r>
     </w:p>
@@ -7941,7 +8866,6 @@
               <w:ind w:left="0" w:firstLine="0"/>
             </w:pPr>
             <w:r>
-              <w:lastRenderedPageBreak/>
               <w:t>Provide technical experience</w:t>
             </w:r>
           </w:p>
@@ -7988,7 +8912,6 @@
               <w:ind w:left="0" w:firstLine="0"/>
             </w:pPr>
             <w:r>
-              <w:lastRenderedPageBreak/>
               <w:t>Ray Allen (Test Designer)</w:t>
             </w:r>
           </w:p>
@@ -8069,6 +8992,7 @@
               <w:ind w:left="0" w:firstLine="0"/>
             </w:pPr>
             <w:r>
+              <w:lastRenderedPageBreak/>
               <w:t>Document the results</w:t>
             </w:r>
           </w:p>
@@ -8110,6 +9034,7 @@
               <w:ind w:left="0" w:firstLine="0"/>
             </w:pPr>
             <w:r>
+              <w:lastRenderedPageBreak/>
               <w:t>Adam Gray (Test Engineer)</w:t>
             </w:r>
           </w:p>
@@ -8227,20 +9152,6 @@
         </w:tc>
       </w:tr>
     </w:tbl>
-    <w:p>
-      <w:pPr>
-        <w:ind w:left="0" w:firstLine="0"/>
-      </w:pPr>
-    </w:p>
-    <w:p>
-      <w:pPr>
-        <w:spacing w:after="0" w:line="259" w:lineRule="auto"/>
-        <w:ind w:left="0" w:firstLine="0"/>
-      </w:pPr>
-      <w:r>
-        <w:t xml:space="preserve"> </w:t>
-      </w:r>
-    </w:p>
     <w:p>
       <w:pPr>
         <w:spacing w:after="0" w:line="259" w:lineRule="auto"/>
@@ -8463,7 +9374,6 @@
               <w:ind w:left="0" w:firstLine="0"/>
             </w:pPr>
             <w:r>
-              <w:lastRenderedPageBreak/>
               <w:t>Test Team</w:t>
             </w:r>
           </w:p>
@@ -8477,7 +9387,6 @@
               <w:ind w:left="0" w:firstLine="0"/>
             </w:pPr>
             <w:r>
-              <w:lastRenderedPageBreak/>
               <w:t>14</w:t>
             </w:r>
             <w:r>
@@ -8727,6 +9636,7 @@
         <w:ind w:left="0" w:firstLine="0"/>
       </w:pPr>
       <w:r>
+        <w:lastRenderedPageBreak/>
         <w:t>To</w:t>
       </w:r>
       <w:r>
@@ -8741,15 +9651,6 @@
       <w:r>
         <w:t>re for them</w:t>
       </w:r>
-    </w:p>
-    <w:p>
-      <w:pPr>
-        <w:spacing w:after="12"/>
-        <w:ind w:left="-5"/>
-        <w:rPr>
-          <w:b/>
-        </w:rPr>
-      </w:pPr>
     </w:p>
     <w:p>
       <w:pPr>
@@ -8821,7 +9722,6 @@
         </w:numPr>
         <w:spacing w:after="12"/>
       </w:pPr>
-      <w:proofErr w:type="spellStart"/>
       <w:r>
         <w:rPr>
           <w:rFonts w:ascii="Arial" w:hAnsi="Arial" w:cs="Arial"/>
@@ -8829,17 +9729,7 @@
           <w:sz w:val="22"/>
           <w:shd w:val="clear" w:color="auto" w:fill="FFFFFF"/>
         </w:rPr>
-        <w:t>AltUnity</w:t>
-      </w:r>
-      <w:proofErr w:type="spellEnd"/>
-      <w:r>
-        <w:rPr>
-          <w:rFonts w:ascii="Arial" w:hAnsi="Arial" w:cs="Arial"/>
-          <w:color w:val="333333"/>
-          <w:sz w:val="22"/>
-          <w:shd w:val="clear" w:color="auto" w:fill="FFFFFF"/>
-        </w:rPr>
-        <w:t xml:space="preserve"> Tester</w:t>
+        <w:t>AltUnity Tester</w:t>
       </w:r>
     </w:p>
     <w:p>
@@ -8883,11 +9773,9 @@
         </w:numPr>
         <w:spacing w:after="12"/>
       </w:pPr>
-      <w:proofErr w:type="spellStart"/>
       <w:r>
         <w:t>RayGun</w:t>
       </w:r>
-      <w:proofErr w:type="spellEnd"/>
     </w:p>
     <w:p>
       <w:pPr>
@@ -8898,11 +9786,9 @@
         </w:numPr>
         <w:spacing w:after="267"/>
       </w:pPr>
-      <w:proofErr w:type="spellStart"/>
       <w:r>
         <w:t>SmartLook</w:t>
       </w:r>
-      <w:proofErr w:type="spellEnd"/>
       <w:r>
         <w:t xml:space="preserve">  </w:t>
       </w:r>
@@ -14429,7 +15315,7 @@
 </file>
 
 <file path=customXml/itemProps1.xml><?xml version="1.0" encoding="utf-8"?>
-<ds:datastoreItem xmlns:ds="http://schemas.openxmlformats.org/officeDocument/2006/customXml" ds:itemID="{2A47C43E-F01A-42CD-A58B-8963AE090464}">
+<ds:datastoreItem xmlns:ds="http://schemas.openxmlformats.org/officeDocument/2006/customXml" ds:itemID="{A3D83124-1A5A-4A72-B1D7-D2275A5A3AAD}">
   <ds:schemaRefs>
     <ds:schemaRef ds:uri="http://schemas.openxmlformats.org/officeDocument/2006/bibliography"/>
   </ds:schemaRefs>

</xml_diff>